<commit_message>
[add] theory of 4. Rutas para formularios en Laravel (método POST)
</commit_message>
<xml_diff>
--- a/Teoria/3. Cómo crear rutas en Laravel 5.1.docx
+++ b/Teoria/3. Cómo crear rutas en Laravel 5.1.docx
@@ -8,6 +8,70 @@
         <w:widowControl/>
         <w:spacing w:lineRule="atLeast" w:line="540" w:before="0" w:after="0"/>
         <w:ind w:left="0" w:right="0" w:hanging="0"/>
+        <w:rPr/>
+      </w:pPr>
+      <w:r>
+        <w:rPr/>
+        <w:drawing>
+          <wp:anchor behindDoc="0" distT="0" distB="0" distL="0" distR="0" simplePos="0" locked="0" layoutInCell="1" allowOverlap="1" relativeHeight="0">
+            <wp:simplePos x="0" y="0"/>
+            <wp:positionH relativeFrom="column">
+              <wp:align>center</wp:align>
+            </wp:positionH>
+            <wp:positionV relativeFrom="paragraph">
+              <wp:align>top</wp:align>
+            </wp:positionV>
+            <wp:extent cx="4750435" cy="957580"/>
+            <wp:effectExtent l="0" t="0" r="0" b="0"/>
+            <wp:wrapTopAndBottom/>
+            <wp:docPr id="0" name="Picture" descr=""/>
+            <wp:cNvGraphicFramePr>
+              <a:graphicFrameLocks xmlns:a="http://schemas.openxmlformats.org/drawingml/2006/main" noChangeAspect="1"/>
+            </wp:cNvGraphicFramePr>
+            <a:graphic xmlns:a="http://schemas.openxmlformats.org/drawingml/2006/main">
+              <a:graphicData uri="http://schemas.openxmlformats.org/drawingml/2006/picture">
+                <pic:pic xmlns:pic="http://schemas.openxmlformats.org/drawingml/2006/picture">
+                  <pic:nvPicPr>
+                    <pic:cNvPr id="0" name="Picture" descr=""/>
+                    <pic:cNvPicPr>
+                      <a:picLocks noChangeAspect="1" noChangeArrowheads="1"/>
+                    </pic:cNvPicPr>
+                  </pic:nvPicPr>
+                  <pic:blipFill>
+                    <a:blip r:embed="rId2"/>
+                    <a:stretch>
+                      <a:fillRect/>
+                    </a:stretch>
+                  </pic:blipFill>
+                  <pic:spPr bwMode="auto">
+                    <a:xfrm>
+                      <a:off x="0" y="0"/>
+                      <a:ext cx="4750435" cy="957580"/>
+                    </a:xfrm>
+                    <a:prstGeom prst="rect">
+                      <a:avLst/>
+                    </a:prstGeom>
+                    <a:noFill/>
+                    <a:ln w="9525">
+                      <a:noFill/>
+                      <a:miter lim="800000"/>
+                      <a:headEnd/>
+                      <a:tailEnd/>
+                    </a:ln>
+                  </pic:spPr>
+                </pic:pic>
+              </a:graphicData>
+            </a:graphic>
+          </wp:anchor>
+        </w:drawing>
+      </w:r>
+    </w:p>
+    <w:p>
+      <w:pPr>
+        <w:pStyle w:val="Normal"/>
+        <w:widowControl/>
+        <w:spacing w:lineRule="atLeast" w:line="540" w:before="0" w:after="0"/>
+        <w:ind w:left="0" w:right="0" w:hanging="0"/>
         <w:rPr>
           <w:rFonts w:ascii="Roboto Slab;serif" w:hAnsi="Roboto Slab;serif"/>
           <w:b w:val="false"/>
@@ -109,7 +173,7 @@
         </w:rPr>
         <w:t xml:space="preserve">Mira el código en GitHub: </w:t>
       </w:r>
-      <w:hyperlink r:id="rId2" w:tgtFrame="_blank">
+      <w:hyperlink r:id="rId3">
         <w:r>
           <w:rPr>
             <w:rStyle w:val="EnlacedeInternet"/>
@@ -131,7 +195,7 @@
         </w:rPr>
         <w:t xml:space="preserve">, </w:t>
       </w:r>
-      <w:hyperlink r:id="rId3" w:tgtFrame="_blank">
+      <w:hyperlink r:id="rId4">
         <w:r>
           <w:rPr>
             <w:rStyle w:val="EnlacedeInternet"/>
@@ -153,7 +217,7 @@
         </w:rPr>
         <w:t xml:space="preserve">, </w:t>
       </w:r>
-      <w:hyperlink r:id="rId4" w:tgtFrame="_blank">
+      <w:hyperlink r:id="rId5">
         <w:r>
           <w:rPr>
             <w:rStyle w:val="EnlacedeInternet"/>
@@ -186,7 +250,7 @@
         </w:rPr>
         <w:t xml:space="preserve">Si no tienes acceso al repositorio, solicítalo a: </w:t>
       </w:r>
-      <w:hyperlink r:id="rId5">
+      <w:hyperlink r:id="rId6">
         <w:r>
           <w:rPr>
             <w:rStyle w:val="EnlacedeInternet"/>
@@ -660,7 +724,7 @@
           <w:numId w:val="1"/>
         </w:numPr>
         <w:spacing w:lineRule="atLeast" w:line="540" w:before="0" w:after="0"/>
-        <w:ind w:left="709" w:right="0" w:hanging="360"/>
+        <w:ind w:left="720" w:right="0" w:hanging="360"/>
         <w:rPr>
           <w:b w:val="false"/>
           <w:i w:val="false"/>
@@ -957,7 +1021,7 @@
         </w:rPr>
         <w:t>Para conocer un poco más sobre </w:t>
       </w:r>
-      <w:hyperlink r:id="rId6" w:tgtFrame="_blank">
+      <w:hyperlink r:id="rId7">
         <w:r>
           <w:rPr>
             <w:rStyle w:val="EnlacedeInternet"/>
@@ -1021,7 +1085,7 @@
           <w:sz w:val="27"/>
         </w:rPr>
       </w:pPr>
-      <w:hyperlink r:id="rId7" w:tgtFrame="_blank">
+      <w:hyperlink r:id="rId8">
         <w:r>
           <w:rPr>
             <w:rStyle w:val="EnlacedeInternet"/>
@@ -1058,7 +1122,7 @@
           <w:sz w:val="27"/>
         </w:rPr>
       </w:pPr>
-      <w:hyperlink r:id="rId8" w:tgtFrame="_blank">
+      <w:hyperlink r:id="rId9">
         <w:r>
           <w:rPr>
             <w:rStyle w:val="EnlacedeInternet"/>
@@ -1105,7 +1169,7 @@
         </w:rPr>
         <w:t>Curso </w:t>
       </w:r>
-      <w:hyperlink r:id="rId9">
+      <w:hyperlink r:id="rId10">
         <w:r>
           <w:rPr>
             <w:rStyle w:val="EnlacedeInternet"/>
@@ -1152,7 +1216,7 @@
         </w:rPr>
         <w:t>Serie </w:t>
       </w:r>
-      <w:hyperlink r:id="rId10" w:tgtFrame="_blank">
+      <w:hyperlink r:id="rId11">
         <w:r>
           <w:rPr>
             <w:rStyle w:val="EnlacedeInternet"/>
@@ -1185,6 +1249,7 @@
       <w:pgNumType w:fmt="decimal"/>
       <w:formProt w:val="false"/>
       <w:textDirection w:val="lrTb"/>
+      <w:docGrid w:type="default" w:linePitch="240" w:charSpace="4294961151"/>
     </w:sectPr>
   </w:body>
 </w:document>
@@ -1617,10 +1682,12 @@
     <w:pPr>
       <w:widowControl w:val="false"/>
       <w:suppressAutoHyphens w:val="true"/>
+      <w:bidi w:val="0"/>
+      <w:jc w:val="left"/>
     </w:pPr>
     <w:rPr>
       <w:rFonts w:ascii="Liberation Serif" w:hAnsi="Liberation Serif" w:eastAsia="Droid Sans Fallback" w:cs="FreeSans"/>
-      <w:color w:val="auto"/>
+      <w:color w:val="00000A"/>
       <w:sz w:val="24"/>
       <w:szCs w:val="24"/>
       <w:lang w:val="es-GT" w:eastAsia="zh-CN" w:bidi="hi-IN"/>
@@ -1629,10 +1696,8 @@
   <w:style w:type="paragraph" w:styleId="Encabezado3">
     <w:name w:val="Encabezado 3"/>
     <w:basedOn w:val="Encabezado"/>
-    <w:next w:val="Cuerpodetexto"/>
     <w:pPr>
       <w:spacing w:before="140" w:after="120"/>
-      <w:outlineLvl w:val="2"/>
       <w:outlineLvl w:val="2"/>
     </w:pPr>
     <w:rPr>
@@ -1663,6 +1728,18 @@
     <w:name w:val="Viñetas"/>
     <w:rPr>
       <w:rFonts w:ascii="OpenSymbol" w:hAnsi="OpenSymbol" w:eastAsia="OpenSymbol" w:cs="OpenSymbol"/>
+    </w:rPr>
+  </w:style>
+  <w:style w:type="character" w:styleId="ListLabel1">
+    <w:name w:val="ListLabel 1"/>
+    <w:rPr>
+      <w:rFonts w:cs="Symbol"/>
+    </w:rPr>
+  </w:style>
+  <w:style w:type="character" w:styleId="ListLabel2">
+    <w:name w:val="ListLabel 2"/>
+    <w:rPr>
+      <w:rFonts w:cs="OpenSymbol"/>
     </w:rPr>
   </w:style>
   <w:style w:type="paragraph" w:styleId="Encabezado">

</xml_diff>